<commit_message>
Corrected IC sum equation
</commit_message>
<xml_diff>
--- a/HVAC/Insulate Bare Equipment/template 3.docx
+++ b/HVAC/Insulate Bare Equipment/template 3.docx
@@ -527,98 +527,31 @@
       </w:r>
       <w:r>
         <w:tab/>
-        <w:t>= A</w:t>
+        <w:t xml:space="preserve">= </w:t>
+      </w:r>
+      <w:r>
+        <w:t>∑(A</w:t>
       </w:r>
       <w:r>
         <w:rPr>
           <w:vertAlign w:val="subscript"/>
         </w:rPr>
-        <w:t>1</w:t>
-      </w:r>
-      <w:r>
-        <w:t xml:space="preserve"> × ($4/ft</w:t>
-      </w:r>
-      <w:r>
-        <w:rPr>
-          <w:vertAlign w:val="superscript"/>
-        </w:rPr>
-        <w:t>2</w:t>
-      </w:r>
-      <w:r>
-        <w:t xml:space="preserve"> + $0.5/ft</w:t>
-      </w:r>
-      <w:r>
-        <w:rPr>
-          <w:vertAlign w:val="superscript"/>
-        </w:rPr>
-        <w:t>2</w:t>
-      </w:r>
-      <w:r>
-        <w:t>)</w:t>
-      </w:r>
-      <w:r>
-        <w:t xml:space="preserve"> </w:t>
-      </w:r>
-      <w:r>
-        <w:t>+ A</w:t>
+        <w:t>i</w:t>
+      </w:r>
+      <w:r>
+        <w:t xml:space="preserve"> × </w:t>
+      </w:r>
+      <w:proofErr w:type="spellStart"/>
+      <w:r>
+        <w:t>unit_price</w:t>
       </w:r>
       <w:r>
         <w:rPr>
           <w:vertAlign w:val="subscript"/>
         </w:rPr>
-        <w:t>2</w:t>
-      </w:r>
-      <w:r>
-        <w:t xml:space="preserve"> × ($9/ft</w:t>
-      </w:r>
-      <w:r>
-        <w:rPr>
-          <w:vertAlign w:val="superscript"/>
-        </w:rPr>
-        <w:t>2</w:t>
-      </w:r>
-      <w:r>
-        <w:t xml:space="preserve"> + $0.5/ft</w:t>
-      </w:r>
-      <w:r>
-        <w:rPr>
-          <w:vertAlign w:val="superscript"/>
-        </w:rPr>
-        <w:t>2</w:t>
-      </w:r>
-      <w:r>
-        <w:t>)</w:t>
-      </w:r>
-      <w:r>
-        <w:t xml:space="preserve"> </w:t>
-      </w:r>
-      <w:r>
-        <w:t>+ A</w:t>
-      </w:r>
-      <w:r>
-        <w:rPr>
-          <w:vertAlign w:val="subscript"/>
-        </w:rPr>
-        <w:t>3</w:t>
-      </w:r>
-      <w:r>
-        <w:t xml:space="preserve"> × ($4/ft</w:t>
-      </w:r>
-      <w:r>
-        <w:rPr>
-          <w:vertAlign w:val="superscript"/>
-        </w:rPr>
-        <w:t>2</w:t>
-      </w:r>
-      <w:r>
-        <w:t xml:space="preserve"> + $0.5/ft</w:t>
-      </w:r>
-      <w:r>
-        <w:rPr>
-          <w:vertAlign w:val="superscript"/>
-        </w:rPr>
-        <w:t>2</w:t>
-      </w:r>
+        <w:t>i</w:t>
+      </w:r>
+      <w:proofErr w:type="spellEnd"/>
       <w:r>
         <w:t>)</w:t>
       </w:r>

</xml_diff>